<commit_message>
updated notes on wbs
contains notes on wbs and ghantt
</commit_message>
<xml_diff>
--- a/notes/WBS.docx
+++ b/notes/WBS.docx
@@ -107,15 +107,77 @@
         <w:t>playing project schedule information</w:t>
       </w:r>
       <w:r>
-        <w:t xml:space="preserve"> by listing project activities and their corresponding start and finish dates in calendar form. </w:t>
+        <w:t xml:space="preserve"> by listing project activities</w:t>
+      </w:r>
+      <w:r>
+        <w:t xml:space="preserve"> in a WBS</w:t>
+      </w:r>
+      <w:r>
+        <w:t xml:space="preserve"> and their corresponding start and finish dates in calendar form. </w:t>
       </w:r>
     </w:p>
     <w:p>
       <w:r>
         <w:t xml:space="preserve">Displays milestones, summary tasks, individual task durations, and arrows showing dependencies. </w:t>
+      </w:r>
+    </w:p>
+    <w:p>
+      <w:r>
+        <w:t xml:space="preserve">Milestones are an important part of schedules, especially for large projects. </w:t>
+      </w:r>
+    </w:p>
+    <w:p>
+      <w:r>
+        <w:t xml:space="preserve">Milestones reduce schedule risk, track significant points in the project. </w:t>
       </w:r>
       <w:bookmarkStart w:id="0" w:name="_GoBack"/>
       <w:bookmarkEnd w:id="0"/>
+    </w:p>
+    <w:p>
+      <w:r>
+        <w:t xml:space="preserve">To make a milestone meaningful, use the SMART criteria to help define them. </w:t>
+      </w:r>
+      <w:r>
+        <w:br/>
+        <w:t>Specific</w:t>
+      </w:r>
+      <w:r>
+        <w:br/>
+        <w:t>Measurable</w:t>
+      </w:r>
+      <w:r>
+        <w:br/>
+        <w:t>Assignable</w:t>
+      </w:r>
+      <w:r>
+        <w:br/>
+        <w:t>Realistic</w:t>
+      </w:r>
+      <w:r>
+        <w:br/>
+        <w:t>Time-framed</w:t>
+      </w:r>
+      <w:r>
+        <w:br/>
+      </w:r>
+    </w:p>
+    <w:p>
+      <w:r>
+        <w:t xml:space="preserve">If an event fits these criteria, then it would be a good candidate for a milestone </w:t>
+      </w:r>
+    </w:p>
+    <w:p>
+      <w:r>
+        <w:t>(</w:t>
+      </w:r>
+      <w:proofErr w:type="gramStart"/>
+      <w:r>
+        <w:t>give</w:t>
+      </w:r>
+      <w:proofErr w:type="gramEnd"/>
+      <w:r>
+        <w:t xml:space="preserve"> an example) </w:t>
+      </w:r>
     </w:p>
     <w:p/>
     <w:sectPr>

</xml_diff>